<commit_message>
consigne avec du bleu pour plus de user friendlness
</commit_message>
<xml_diff>
--- a/plancadre/192_340-101-MQ.docx
+++ b/plancadre/192_340-101-MQ.docx
@@ -24,7 +24,7 @@
       </w:pPr>
       <w:r>
         <w:rPr/>
-        <w:t xml:space="preserve">Cours de la formation générale (111.GE)</w:t>
+        <w:t xml:space="preserve">Cours de la formation générale(111.GE)</w:t>
       </w:r>
     </w:p>
     <w:p>
@@ -44,7 +44,7 @@
           <w:szCs w:val="28"/>
           <w:b/>
         </w:rPr>
-        <w:t xml:space="preserve">Plan-cadre en élaboration</w:t>
+        <w:t xml:space="preserve"/>
       </w:r>
     </w:p>
     <w:p>
@@ -116,7 +116,7 @@
             </w:pPr>
             <w:r>
               <w:rPr/>
-              <w:t xml:space="preserve">Titre du cours : Philosophie et rationalité</w:t>
+              <w:t xml:space="preserve">Philosophie et rationalité</w:t>
             </w:r>
           </w:p>
         </w:tc>
@@ -130,7 +130,7 @@
             </w:pPr>
             <w:r>
               <w:rPr/>
-              <w:t xml:space="preserve">Numéro du cours : 340-101-MQ</w:t>
+              <w:t xml:space="preserve">340-101-MQ</w:t>
             </w:r>
           </w:p>
         </w:tc>
@@ -149,7 +149,7 @@
             </w:pPr>
             <w:r>
               <w:rPr/>
-              <w:t xml:space="preserve">Pondération : 3-1-3</w:t>
+              <w:t xml:space="preserve">3-1-3</w:t>
             </w:r>
           </w:p>
         </w:tc>
@@ -163,7 +163,7 @@
             </w:pPr>
             <w:r>
               <w:rPr/>
-              <w:t xml:space="preserve">Nombre d'unité(s) : 1</w:t>
+              <w:t xml:space="preserve">1.000000</w:t>
             </w:r>
           </w:p>
         </w:tc>

</xml_diff>